<commit_message>
Correção de arquivo solicitado pelo Takai
</commit_message>
<xml_diff>
--- a/AnaliseDoProblema/Stakeholders.docx
+++ b/AnaliseDoProblema/Stakeholders.docx
@@ -314,22 +314,18 @@
     </w:tbl>
     <w:tbl>
       <w:tblPr>
+        <w:tblStyle w:val="Tabelacomgrade"/>
         <w:tblpPr w:leftFromText="141" w:rightFromText="141" w:vertAnchor="text" w:horzAnchor="margin" w:tblpY="474"/>
         <w:tblW w:w="10409" w:type="dxa"/>
-        <w:tblCellMar>
-          <w:left w:w="70" w:type="dxa"/>
-          <w:right w:w="70" w:type="dxa"/>
-        </w:tblCellMar>
         <w:tblLook w:val="04A0" w:firstRow="1" w:lastRow="0" w:firstColumn="1" w:lastColumn="0" w:noHBand="0" w:noVBand="1"/>
       </w:tblPr>
       <w:tblGrid>
-        <w:gridCol w:w="675"/>
-        <w:gridCol w:w="1174"/>
-        <w:gridCol w:w="1449"/>
-        <w:gridCol w:w="625"/>
-        <w:gridCol w:w="2719"/>
-        <w:gridCol w:w="2024"/>
-        <w:gridCol w:w="1743"/>
+        <w:gridCol w:w="636"/>
+        <w:gridCol w:w="2697"/>
+        <w:gridCol w:w="594"/>
+        <w:gridCol w:w="2650"/>
+        <w:gridCol w:w="2100"/>
+        <w:gridCol w:w="1732"/>
       </w:tblGrid>
       <w:tr>
         <w:trPr>
@@ -338,15 +334,7 @@
         <w:tc>
           <w:tcPr>
             <w:tcW w:w="10409" w:type="dxa"/>
-            <w:gridSpan w:val="7"/>
-            <w:tcBorders>
-              <w:top w:val="single" w:sz="4" w:space="0" w:color="auto"/>
-              <w:left w:val="single" w:sz="4" w:space="0" w:color="auto"/>
-              <w:bottom w:val="single" w:sz="4" w:space="0" w:color="auto"/>
-              <w:right w:val="single" w:sz="4" w:space="0" w:color="000000"/>
-            </w:tcBorders>
-            <w:shd w:val="clear" w:color="000000" w:fill="E7E6E6"/>
-            <w:vAlign w:val="center"/>
+            <w:gridSpan w:val="6"/>
             <w:hideMark/>
           </w:tcPr>
           <w:p>
@@ -378,16 +366,9 @@
         </w:trPr>
         <w:tc>
           <w:tcPr>
-            <w:tcW w:w="675" w:type="dxa"/>
+            <w:tcW w:w="643" w:type="dxa"/>
             <w:vMerge w:val="restart"/>
-            <w:tcBorders>
-              <w:top w:val="nil"/>
-              <w:left w:val="single" w:sz="4" w:space="0" w:color="auto"/>
-              <w:bottom w:val="single" w:sz="4" w:space="0" w:color="000000"/>
-              <w:right w:val="nil"/>
-            </w:tcBorders>
             <w:textDirection w:val="btLr"/>
-            <w:vAlign w:val="center"/>
             <w:hideMark/>
           </w:tcPr>
           <w:p>
@@ -410,16 +391,8 @@
         </w:tc>
         <w:tc>
           <w:tcPr>
-            <w:tcW w:w="2623" w:type="dxa"/>
-            <w:gridSpan w:val="2"/>
+            <w:tcW w:w="2747" w:type="dxa"/>
             <w:vMerge w:val="restart"/>
-            <w:tcBorders>
-              <w:top w:val="single" w:sz="4" w:space="0" w:color="auto"/>
-              <w:left w:val="single" w:sz="4" w:space="0" w:color="auto"/>
-              <w:bottom w:val="single" w:sz="4" w:space="0" w:color="000000"/>
-              <w:right w:val="single" w:sz="4" w:space="0" w:color="000000"/>
-            </w:tcBorders>
-            <w:vAlign w:val="center"/>
             <w:hideMark/>
           </w:tcPr>
           <w:p>
@@ -442,16 +415,9 @@
         </w:tc>
         <w:tc>
           <w:tcPr>
-            <w:tcW w:w="625" w:type="dxa"/>
+            <w:tcW w:w="599" w:type="dxa"/>
             <w:vMerge w:val="restart"/>
-            <w:tcBorders>
-              <w:top w:val="nil"/>
-              <w:left w:val="single" w:sz="4" w:space="0" w:color="auto"/>
-              <w:bottom w:val="single" w:sz="4" w:space="0" w:color="000000"/>
-              <w:right w:val="single" w:sz="4" w:space="0" w:color="auto"/>
-            </w:tcBorders>
             <w:textDirection w:val="btLr"/>
-            <w:vAlign w:val="center"/>
             <w:hideMark/>
           </w:tcPr>
           <w:p>
@@ -474,14 +440,7 @@
         </w:tc>
         <w:tc>
           <w:tcPr>
-            <w:tcW w:w="2719" w:type="dxa"/>
-            <w:tcBorders>
-              <w:top w:val="nil"/>
-              <w:left w:val="nil"/>
-              <w:bottom w:val="nil"/>
-              <w:right w:val="nil"/>
-            </w:tcBorders>
-            <w:vAlign w:val="center"/>
+            <w:tcW w:w="2664" w:type="dxa"/>
             <w:hideMark/>
           </w:tcPr>
           <w:p>
@@ -505,13 +464,6 @@
         <w:tc>
           <w:tcPr>
             <w:tcW w:w="2024" w:type="dxa"/>
-            <w:tcBorders>
-              <w:top w:val="nil"/>
-              <w:left w:val="nil"/>
-              <w:bottom w:val="nil"/>
-              <w:right w:val="nil"/>
-            </w:tcBorders>
-            <w:vAlign w:val="center"/>
             <w:hideMark/>
           </w:tcPr>
           <w:p>
@@ -534,14 +486,7 @@
         </w:tc>
         <w:tc>
           <w:tcPr>
-            <w:tcW w:w="1743" w:type="dxa"/>
-            <w:tcBorders>
-              <w:top w:val="nil"/>
-              <w:left w:val="nil"/>
-              <w:bottom w:val="nil"/>
-              <w:right w:val="single" w:sz="4" w:space="0" w:color="auto"/>
-            </w:tcBorders>
-            <w:vAlign w:val="center"/>
+            <w:tcW w:w="1732" w:type="dxa"/>
             <w:hideMark/>
           </w:tcPr>
           <w:p>
@@ -569,15 +514,8 @@
         </w:trPr>
         <w:tc>
           <w:tcPr>
-            <w:tcW w:w="675" w:type="dxa"/>
+            <w:tcW w:w="643" w:type="dxa"/>
             <w:vMerge/>
-            <w:tcBorders>
-              <w:top w:val="nil"/>
-              <w:left w:val="single" w:sz="4" w:space="0" w:color="auto"/>
-              <w:bottom w:val="single" w:sz="4" w:space="0" w:color="000000"/>
-              <w:right w:val="nil"/>
-            </w:tcBorders>
-            <w:vAlign w:val="center"/>
             <w:hideMark/>
           </w:tcPr>
           <w:p>
@@ -593,16 +531,8 @@
         </w:tc>
         <w:tc>
           <w:tcPr>
-            <w:tcW w:w="2623" w:type="dxa"/>
-            <w:gridSpan w:val="2"/>
+            <w:tcW w:w="2747" w:type="dxa"/>
             <w:vMerge/>
-            <w:tcBorders>
-              <w:top w:val="single" w:sz="4" w:space="0" w:color="auto"/>
-              <w:left w:val="single" w:sz="4" w:space="0" w:color="auto"/>
-              <w:bottom w:val="single" w:sz="4" w:space="0" w:color="000000"/>
-              <w:right w:val="single" w:sz="4" w:space="0" w:color="000000"/>
-            </w:tcBorders>
-            <w:vAlign w:val="center"/>
             <w:hideMark/>
           </w:tcPr>
           <w:p>
@@ -618,15 +548,8 @@
         </w:tc>
         <w:tc>
           <w:tcPr>
-            <w:tcW w:w="625" w:type="dxa"/>
+            <w:tcW w:w="599" w:type="dxa"/>
             <w:vMerge/>
-            <w:tcBorders>
-              <w:top w:val="nil"/>
-              <w:left w:val="single" w:sz="4" w:space="0" w:color="auto"/>
-              <w:bottom w:val="single" w:sz="4" w:space="0" w:color="000000"/>
-              <w:right w:val="single" w:sz="4" w:space="0" w:color="auto"/>
-            </w:tcBorders>
-            <w:vAlign w:val="center"/>
             <w:hideMark/>
           </w:tcPr>
           <w:p>
@@ -642,14 +565,7 @@
         </w:tc>
         <w:tc>
           <w:tcPr>
-            <w:tcW w:w="2719" w:type="dxa"/>
-            <w:tcBorders>
-              <w:top w:val="nil"/>
-              <w:left w:val="nil"/>
-              <w:bottom w:val="nil"/>
-              <w:right w:val="nil"/>
-            </w:tcBorders>
-            <w:vAlign w:val="center"/>
+            <w:tcW w:w="2664" w:type="dxa"/>
             <w:hideMark/>
           </w:tcPr>
           <w:p>
@@ -673,13 +589,6 @@
         <w:tc>
           <w:tcPr>
             <w:tcW w:w="2024" w:type="dxa"/>
-            <w:tcBorders>
-              <w:top w:val="nil"/>
-              <w:left w:val="nil"/>
-              <w:bottom w:val="nil"/>
-              <w:right w:val="nil"/>
-            </w:tcBorders>
-            <w:vAlign w:val="center"/>
             <w:hideMark/>
           </w:tcPr>
           <w:p>
@@ -702,14 +611,7 @@
         </w:tc>
         <w:tc>
           <w:tcPr>
-            <w:tcW w:w="1743" w:type="dxa"/>
-            <w:tcBorders>
-              <w:top w:val="nil"/>
-              <w:left w:val="nil"/>
-              <w:bottom w:val="nil"/>
-              <w:right w:val="single" w:sz="4" w:space="0" w:color="auto"/>
-            </w:tcBorders>
-            <w:vAlign w:val="center"/>
+            <w:tcW w:w="1732" w:type="dxa"/>
             <w:hideMark/>
           </w:tcPr>
           <w:p>
@@ -737,15 +639,8 @@
         </w:trPr>
         <w:tc>
           <w:tcPr>
-            <w:tcW w:w="675" w:type="dxa"/>
+            <w:tcW w:w="643" w:type="dxa"/>
             <w:vMerge/>
-            <w:tcBorders>
-              <w:top w:val="nil"/>
-              <w:left w:val="single" w:sz="4" w:space="0" w:color="auto"/>
-              <w:bottom w:val="single" w:sz="4" w:space="0" w:color="000000"/>
-              <w:right w:val="nil"/>
-            </w:tcBorders>
-            <w:vAlign w:val="center"/>
             <w:hideMark/>
           </w:tcPr>
           <w:p>
@@ -761,16 +656,8 @@
         </w:tc>
         <w:tc>
           <w:tcPr>
-            <w:tcW w:w="2623" w:type="dxa"/>
-            <w:gridSpan w:val="2"/>
+            <w:tcW w:w="2747" w:type="dxa"/>
             <w:vMerge/>
-            <w:tcBorders>
-              <w:top w:val="single" w:sz="4" w:space="0" w:color="auto"/>
-              <w:left w:val="single" w:sz="4" w:space="0" w:color="auto"/>
-              <w:bottom w:val="single" w:sz="4" w:space="0" w:color="000000"/>
-              <w:right w:val="single" w:sz="4" w:space="0" w:color="000000"/>
-            </w:tcBorders>
-            <w:vAlign w:val="center"/>
             <w:hideMark/>
           </w:tcPr>
           <w:p>
@@ -786,15 +673,8 @@
         </w:tc>
         <w:tc>
           <w:tcPr>
-            <w:tcW w:w="625" w:type="dxa"/>
+            <w:tcW w:w="599" w:type="dxa"/>
             <w:vMerge/>
-            <w:tcBorders>
-              <w:top w:val="nil"/>
-              <w:left w:val="single" w:sz="4" w:space="0" w:color="auto"/>
-              <w:bottom w:val="single" w:sz="4" w:space="0" w:color="000000"/>
-              <w:right w:val="single" w:sz="4" w:space="0" w:color="auto"/>
-            </w:tcBorders>
-            <w:vAlign w:val="center"/>
             <w:hideMark/>
           </w:tcPr>
           <w:p>
@@ -810,14 +690,7 @@
         </w:tc>
         <w:tc>
           <w:tcPr>
-            <w:tcW w:w="2719" w:type="dxa"/>
-            <w:tcBorders>
-              <w:top w:val="nil"/>
-              <w:left w:val="nil"/>
-              <w:bottom w:val="nil"/>
-              <w:right w:val="nil"/>
-            </w:tcBorders>
-            <w:vAlign w:val="center"/>
+            <w:tcW w:w="2664" w:type="dxa"/>
             <w:hideMark/>
           </w:tcPr>
           <w:p>
@@ -841,13 +714,6 @@
         <w:tc>
           <w:tcPr>
             <w:tcW w:w="2024" w:type="dxa"/>
-            <w:tcBorders>
-              <w:top w:val="nil"/>
-              <w:left w:val="nil"/>
-              <w:bottom w:val="nil"/>
-              <w:right w:val="nil"/>
-            </w:tcBorders>
-            <w:vAlign w:val="center"/>
             <w:hideMark/>
           </w:tcPr>
           <w:p>
@@ -870,14 +736,7 @@
         </w:tc>
         <w:tc>
           <w:tcPr>
-            <w:tcW w:w="1743" w:type="dxa"/>
-            <w:tcBorders>
-              <w:top w:val="nil"/>
-              <w:left w:val="nil"/>
-              <w:bottom w:val="nil"/>
-              <w:right w:val="single" w:sz="4" w:space="0" w:color="auto"/>
-            </w:tcBorders>
-            <w:vAlign w:val="center"/>
+            <w:tcW w:w="1732" w:type="dxa"/>
             <w:hideMark/>
           </w:tcPr>
           <w:p>
@@ -905,15 +764,8 @@
         </w:trPr>
         <w:tc>
           <w:tcPr>
-            <w:tcW w:w="675" w:type="dxa"/>
+            <w:tcW w:w="643" w:type="dxa"/>
             <w:vMerge/>
-            <w:tcBorders>
-              <w:top w:val="nil"/>
-              <w:left w:val="single" w:sz="4" w:space="0" w:color="auto"/>
-              <w:bottom w:val="single" w:sz="4" w:space="0" w:color="000000"/>
-              <w:right w:val="nil"/>
-            </w:tcBorders>
-            <w:vAlign w:val="center"/>
             <w:hideMark/>
           </w:tcPr>
           <w:p>
@@ -929,16 +781,8 @@
         </w:tc>
         <w:tc>
           <w:tcPr>
-            <w:tcW w:w="2623" w:type="dxa"/>
-            <w:gridSpan w:val="2"/>
+            <w:tcW w:w="2747" w:type="dxa"/>
             <w:vMerge/>
-            <w:tcBorders>
-              <w:top w:val="single" w:sz="4" w:space="0" w:color="auto"/>
-              <w:left w:val="single" w:sz="4" w:space="0" w:color="auto"/>
-              <w:bottom w:val="single" w:sz="4" w:space="0" w:color="000000"/>
-              <w:right w:val="single" w:sz="4" w:space="0" w:color="000000"/>
-            </w:tcBorders>
-            <w:vAlign w:val="center"/>
             <w:hideMark/>
           </w:tcPr>
           <w:p>
@@ -954,15 +798,8 @@
         </w:tc>
         <w:tc>
           <w:tcPr>
-            <w:tcW w:w="625" w:type="dxa"/>
+            <w:tcW w:w="599" w:type="dxa"/>
             <w:vMerge/>
-            <w:tcBorders>
-              <w:top w:val="nil"/>
-              <w:left w:val="single" w:sz="4" w:space="0" w:color="auto"/>
-              <w:bottom w:val="single" w:sz="4" w:space="0" w:color="000000"/>
-              <w:right w:val="single" w:sz="4" w:space="0" w:color="auto"/>
-            </w:tcBorders>
-            <w:vAlign w:val="center"/>
             <w:hideMark/>
           </w:tcPr>
           <w:p>
@@ -978,14 +815,7 @@
         </w:tc>
         <w:tc>
           <w:tcPr>
-            <w:tcW w:w="2719" w:type="dxa"/>
-            <w:tcBorders>
-              <w:top w:val="nil"/>
-              <w:left w:val="nil"/>
-              <w:bottom w:val="single" w:sz="4" w:space="0" w:color="auto"/>
-              <w:right w:val="nil"/>
-            </w:tcBorders>
-            <w:vAlign w:val="center"/>
+            <w:tcW w:w="2664" w:type="dxa"/>
             <w:hideMark/>
           </w:tcPr>
           <w:p>
@@ -1009,13 +839,6 @@
         <w:tc>
           <w:tcPr>
             <w:tcW w:w="2024" w:type="dxa"/>
-            <w:tcBorders>
-              <w:top w:val="nil"/>
-              <w:left w:val="nil"/>
-              <w:bottom w:val="single" w:sz="4" w:space="0" w:color="auto"/>
-              <w:right w:val="nil"/>
-            </w:tcBorders>
-            <w:vAlign w:val="center"/>
             <w:hideMark/>
           </w:tcPr>
           <w:p>
@@ -1038,14 +861,7 @@
         </w:tc>
         <w:tc>
           <w:tcPr>
-            <w:tcW w:w="1743" w:type="dxa"/>
-            <w:tcBorders>
-              <w:top w:val="nil"/>
-              <w:left w:val="nil"/>
-              <w:bottom w:val="single" w:sz="4" w:space="0" w:color="auto"/>
-              <w:right w:val="single" w:sz="4" w:space="0" w:color="auto"/>
-            </w:tcBorders>
-            <w:vAlign w:val="center"/>
+            <w:tcW w:w="1732" w:type="dxa"/>
             <w:hideMark/>
           </w:tcPr>
           <w:p>
@@ -1073,15 +889,8 @@
         </w:trPr>
         <w:tc>
           <w:tcPr>
-            <w:tcW w:w="675" w:type="dxa"/>
+            <w:tcW w:w="643" w:type="dxa"/>
             <w:vMerge/>
-            <w:tcBorders>
-              <w:top w:val="nil"/>
-              <w:left w:val="single" w:sz="4" w:space="0" w:color="auto"/>
-              <w:bottom w:val="single" w:sz="4" w:space="0" w:color="000000"/>
-              <w:right w:val="nil"/>
-            </w:tcBorders>
-            <w:vAlign w:val="center"/>
             <w:hideMark/>
           </w:tcPr>
           <w:p>
@@ -1097,16 +906,8 @@
         </w:tc>
         <w:tc>
           <w:tcPr>
-            <w:tcW w:w="2623" w:type="dxa"/>
-            <w:gridSpan w:val="2"/>
+            <w:tcW w:w="2747" w:type="dxa"/>
             <w:vMerge w:val="restart"/>
-            <w:tcBorders>
-              <w:top w:val="nil"/>
-              <w:left w:val="single" w:sz="4" w:space="0" w:color="auto"/>
-              <w:bottom w:val="single" w:sz="4" w:space="0" w:color="000000"/>
-              <w:right w:val="single" w:sz="4" w:space="0" w:color="000000"/>
-            </w:tcBorders>
-            <w:vAlign w:val="center"/>
             <w:hideMark/>
           </w:tcPr>
           <w:p>
@@ -1129,15 +930,8 @@
         </w:tc>
         <w:tc>
           <w:tcPr>
-            <w:tcW w:w="625" w:type="dxa"/>
+            <w:tcW w:w="599" w:type="dxa"/>
             <w:vMerge/>
-            <w:tcBorders>
-              <w:top w:val="nil"/>
-              <w:left w:val="single" w:sz="4" w:space="0" w:color="auto"/>
-              <w:bottom w:val="single" w:sz="4" w:space="0" w:color="000000"/>
-              <w:right w:val="single" w:sz="4" w:space="0" w:color="auto"/>
-            </w:tcBorders>
-            <w:vAlign w:val="center"/>
             <w:hideMark/>
           </w:tcPr>
           <w:p>
@@ -1153,14 +947,7 @@
         </w:tc>
         <w:tc>
           <w:tcPr>
-            <w:tcW w:w="2719" w:type="dxa"/>
-            <w:tcBorders>
-              <w:top w:val="nil"/>
-              <w:left w:val="nil"/>
-              <w:bottom w:val="nil"/>
-              <w:right w:val="nil"/>
-            </w:tcBorders>
-            <w:vAlign w:val="center"/>
+            <w:tcW w:w="2664" w:type="dxa"/>
             <w:hideMark/>
           </w:tcPr>
           <w:p>
@@ -1184,13 +971,6 @@
         <w:tc>
           <w:tcPr>
             <w:tcW w:w="2024" w:type="dxa"/>
-            <w:tcBorders>
-              <w:top w:val="nil"/>
-              <w:left w:val="nil"/>
-              <w:bottom w:val="nil"/>
-              <w:right w:val="nil"/>
-            </w:tcBorders>
-            <w:vAlign w:val="center"/>
             <w:hideMark/>
           </w:tcPr>
           <w:p>
@@ -1213,14 +993,7 @@
         </w:tc>
         <w:tc>
           <w:tcPr>
-            <w:tcW w:w="1743" w:type="dxa"/>
-            <w:tcBorders>
-              <w:top w:val="nil"/>
-              <w:left w:val="nil"/>
-              <w:bottom w:val="nil"/>
-              <w:right w:val="single" w:sz="4" w:space="0" w:color="auto"/>
-            </w:tcBorders>
-            <w:vAlign w:val="center"/>
+            <w:tcW w:w="1732" w:type="dxa"/>
             <w:hideMark/>
           </w:tcPr>
           <w:p>
@@ -1248,15 +1021,8 @@
         </w:trPr>
         <w:tc>
           <w:tcPr>
-            <w:tcW w:w="675" w:type="dxa"/>
+            <w:tcW w:w="643" w:type="dxa"/>
             <w:vMerge/>
-            <w:tcBorders>
-              <w:top w:val="nil"/>
-              <w:left w:val="single" w:sz="4" w:space="0" w:color="auto"/>
-              <w:bottom w:val="single" w:sz="4" w:space="0" w:color="000000"/>
-              <w:right w:val="nil"/>
-            </w:tcBorders>
-            <w:vAlign w:val="center"/>
             <w:hideMark/>
           </w:tcPr>
           <w:p>
@@ -1272,16 +1038,8 @@
         </w:tc>
         <w:tc>
           <w:tcPr>
-            <w:tcW w:w="2623" w:type="dxa"/>
-            <w:gridSpan w:val="2"/>
+            <w:tcW w:w="2747" w:type="dxa"/>
             <w:vMerge/>
-            <w:tcBorders>
-              <w:top w:val="nil"/>
-              <w:left w:val="single" w:sz="4" w:space="0" w:color="auto"/>
-              <w:bottom w:val="single" w:sz="4" w:space="0" w:color="000000"/>
-              <w:right w:val="single" w:sz="4" w:space="0" w:color="000000"/>
-            </w:tcBorders>
-            <w:vAlign w:val="center"/>
             <w:hideMark/>
           </w:tcPr>
           <w:p>
@@ -1297,15 +1055,8 @@
         </w:tc>
         <w:tc>
           <w:tcPr>
-            <w:tcW w:w="625" w:type="dxa"/>
+            <w:tcW w:w="599" w:type="dxa"/>
             <w:vMerge/>
-            <w:tcBorders>
-              <w:top w:val="nil"/>
-              <w:left w:val="single" w:sz="4" w:space="0" w:color="auto"/>
-              <w:bottom w:val="single" w:sz="4" w:space="0" w:color="000000"/>
-              <w:right w:val="single" w:sz="4" w:space="0" w:color="auto"/>
-            </w:tcBorders>
-            <w:vAlign w:val="center"/>
             <w:hideMark/>
           </w:tcPr>
           <w:p>
@@ -1321,14 +1072,7 @@
         </w:tc>
         <w:tc>
           <w:tcPr>
-            <w:tcW w:w="2719" w:type="dxa"/>
-            <w:tcBorders>
-              <w:top w:val="nil"/>
-              <w:left w:val="nil"/>
-              <w:bottom w:val="nil"/>
-              <w:right w:val="nil"/>
-            </w:tcBorders>
-            <w:vAlign w:val="center"/>
+            <w:tcW w:w="2664" w:type="dxa"/>
             <w:hideMark/>
           </w:tcPr>
           <w:p>
@@ -1352,13 +1096,6 @@
         <w:tc>
           <w:tcPr>
             <w:tcW w:w="2024" w:type="dxa"/>
-            <w:tcBorders>
-              <w:top w:val="nil"/>
-              <w:left w:val="nil"/>
-              <w:bottom w:val="nil"/>
-              <w:right w:val="nil"/>
-            </w:tcBorders>
-            <w:vAlign w:val="center"/>
             <w:hideMark/>
           </w:tcPr>
           <w:p>
@@ -1381,14 +1118,7 @@
         </w:tc>
         <w:tc>
           <w:tcPr>
-            <w:tcW w:w="1743" w:type="dxa"/>
-            <w:tcBorders>
-              <w:top w:val="nil"/>
-              <w:left w:val="nil"/>
-              <w:bottom w:val="nil"/>
-              <w:right w:val="single" w:sz="4" w:space="0" w:color="auto"/>
-            </w:tcBorders>
-            <w:vAlign w:val="center"/>
+            <w:tcW w:w="1732" w:type="dxa"/>
             <w:hideMark/>
           </w:tcPr>
           <w:p>
@@ -1416,15 +1146,8 @@
         </w:trPr>
         <w:tc>
           <w:tcPr>
-            <w:tcW w:w="675" w:type="dxa"/>
+            <w:tcW w:w="643" w:type="dxa"/>
             <w:vMerge/>
-            <w:tcBorders>
-              <w:top w:val="nil"/>
-              <w:left w:val="single" w:sz="4" w:space="0" w:color="auto"/>
-              <w:bottom w:val="single" w:sz="4" w:space="0" w:color="000000"/>
-              <w:right w:val="nil"/>
-            </w:tcBorders>
-            <w:vAlign w:val="center"/>
             <w:hideMark/>
           </w:tcPr>
           <w:p>
@@ -1440,16 +1163,8 @@
         </w:tc>
         <w:tc>
           <w:tcPr>
-            <w:tcW w:w="2623" w:type="dxa"/>
-            <w:gridSpan w:val="2"/>
+            <w:tcW w:w="2747" w:type="dxa"/>
             <w:vMerge/>
-            <w:tcBorders>
-              <w:top w:val="nil"/>
-              <w:left w:val="single" w:sz="4" w:space="0" w:color="auto"/>
-              <w:bottom w:val="single" w:sz="4" w:space="0" w:color="000000"/>
-              <w:right w:val="single" w:sz="4" w:space="0" w:color="000000"/>
-            </w:tcBorders>
-            <w:vAlign w:val="center"/>
             <w:hideMark/>
           </w:tcPr>
           <w:p>
@@ -1465,15 +1180,8 @@
         </w:tc>
         <w:tc>
           <w:tcPr>
-            <w:tcW w:w="625" w:type="dxa"/>
+            <w:tcW w:w="599" w:type="dxa"/>
             <w:vMerge/>
-            <w:tcBorders>
-              <w:top w:val="nil"/>
-              <w:left w:val="single" w:sz="4" w:space="0" w:color="auto"/>
-              <w:bottom w:val="single" w:sz="4" w:space="0" w:color="000000"/>
-              <w:right w:val="single" w:sz="4" w:space="0" w:color="auto"/>
-            </w:tcBorders>
-            <w:vAlign w:val="center"/>
             <w:hideMark/>
           </w:tcPr>
           <w:p>
@@ -1489,14 +1197,7 @@
         </w:tc>
         <w:tc>
           <w:tcPr>
-            <w:tcW w:w="2719" w:type="dxa"/>
-            <w:tcBorders>
-              <w:top w:val="nil"/>
-              <w:left w:val="nil"/>
-              <w:bottom w:val="single" w:sz="4" w:space="0" w:color="auto"/>
-              <w:right w:val="nil"/>
-            </w:tcBorders>
-            <w:vAlign w:val="center"/>
+            <w:tcW w:w="2664" w:type="dxa"/>
             <w:hideMark/>
           </w:tcPr>
           <w:p>
@@ -1520,13 +1221,6 @@
         <w:tc>
           <w:tcPr>
             <w:tcW w:w="2024" w:type="dxa"/>
-            <w:tcBorders>
-              <w:top w:val="nil"/>
-              <w:left w:val="nil"/>
-              <w:bottom w:val="single" w:sz="4" w:space="0" w:color="auto"/>
-              <w:right w:val="nil"/>
-            </w:tcBorders>
-            <w:vAlign w:val="center"/>
             <w:hideMark/>
           </w:tcPr>
           <w:p>
@@ -1549,14 +1243,7 @@
         </w:tc>
         <w:tc>
           <w:tcPr>
-            <w:tcW w:w="1743" w:type="dxa"/>
-            <w:tcBorders>
-              <w:top w:val="nil"/>
-              <w:left w:val="nil"/>
-              <w:bottom w:val="single" w:sz="4" w:space="0" w:color="auto"/>
-              <w:right w:val="single" w:sz="4" w:space="0" w:color="auto"/>
-            </w:tcBorders>
-            <w:vAlign w:val="center"/>
+            <w:tcW w:w="1732" w:type="dxa"/>
             <w:hideMark/>
           </w:tcPr>
           <w:p>
@@ -1580,20 +1267,13 @@
       </w:tr>
       <w:tr>
         <w:trPr>
-          <w:trHeight w:val="308"/>
+          <w:trHeight w:val="1228"/>
         </w:trPr>
         <w:tc>
           <w:tcPr>
-            <w:tcW w:w="675" w:type="dxa"/>
+            <w:tcW w:w="643" w:type="dxa"/>
             <w:vMerge w:val="restart"/>
-            <w:tcBorders>
-              <w:top w:val="nil"/>
-              <w:left w:val="single" w:sz="4" w:space="0" w:color="auto"/>
-              <w:bottom w:val="single" w:sz="4" w:space="0" w:color="000000"/>
-              <w:right w:val="single" w:sz="4" w:space="0" w:color="auto"/>
-            </w:tcBorders>
             <w:textDirection w:val="btLr"/>
-            <w:vAlign w:val="center"/>
             <w:hideMark/>
           </w:tcPr>
           <w:p>
@@ -1616,16 +1296,7 @@
         </w:tc>
         <w:tc>
           <w:tcPr>
-            <w:tcW w:w="2623" w:type="dxa"/>
-            <w:gridSpan w:val="2"/>
-            <w:vMerge w:val="restart"/>
-            <w:tcBorders>
-              <w:top w:val="single" w:sz="4" w:space="0" w:color="auto"/>
-              <w:left w:val="single" w:sz="4" w:space="0" w:color="auto"/>
-              <w:bottom w:val="single" w:sz="4" w:space="0" w:color="000000"/>
-              <w:right w:val="single" w:sz="4" w:space="0" w:color="000000"/>
-            </w:tcBorders>
-            <w:vAlign w:val="center"/>
+            <w:tcW w:w="2747" w:type="dxa"/>
             <w:hideMark/>
           </w:tcPr>
           <w:p>
@@ -1648,16 +1319,8 @@
         </w:tc>
         <w:tc>
           <w:tcPr>
-            <w:tcW w:w="7111" w:type="dxa"/>
+            <w:tcW w:w="7019" w:type="dxa"/>
             <w:gridSpan w:val="4"/>
-            <w:vMerge w:val="restart"/>
-            <w:tcBorders>
-              <w:top w:val="single" w:sz="4" w:space="0" w:color="auto"/>
-              <w:left w:val="single" w:sz="4" w:space="0" w:color="auto"/>
-              <w:bottom w:val="single" w:sz="4" w:space="0" w:color="000000"/>
-              <w:right w:val="single" w:sz="4" w:space="0" w:color="000000"/>
-            </w:tcBorders>
-            <w:vAlign w:val="center"/>
             <w:hideMark/>
           </w:tcPr>
           <w:p>
@@ -1675,6 +1338,159 @@
                 <w:color w:val="000000"/>
               </w:rPr>
               <w:t>O cliente é afetado devido às cobranças indevidas.</w:t>
+            </w:r>
+          </w:p>
+        </w:tc>
+      </w:tr>
+      <w:tr>
+        <w:trPr>
+          <w:trHeight w:val="1370"/>
+        </w:trPr>
+        <w:tc>
+          <w:tcPr>
+            <w:tcW w:w="643" w:type="dxa"/>
+            <w:vMerge/>
+            <w:hideMark/>
+          </w:tcPr>
+          <w:p>
+            <w:pPr>
+              <w:spacing w:after="0"/>
+              <w:jc w:val="left"/>
+              <w:rPr>
+                <w:rFonts w:ascii="Arial" w:hAnsi="Arial"/>
+                <w:color w:val="000000"/>
+              </w:rPr>
+            </w:pPr>
+          </w:p>
+        </w:tc>
+        <w:tc>
+          <w:tcPr>
+            <w:tcW w:w="2747" w:type="dxa"/>
+            <w:hideMark/>
+          </w:tcPr>
+          <w:p>
+            <w:pPr>
+              <w:spacing w:after="0"/>
+              <w:jc w:val="center"/>
+              <w:rPr>
+                <w:rFonts w:ascii="Arial" w:hAnsi="Arial"/>
+                <w:color w:val="000000"/>
+              </w:rPr>
+            </w:pPr>
+            <w:r>
+              <w:rPr>
+                <w:rFonts w:ascii="Arial" w:hAnsi="Arial"/>
+                <w:color w:val="000000"/>
+              </w:rPr>
+              <w:t xml:space="preserve">Equipe de </w:t>
+            </w:r>
+            <w:r>
+              <w:rPr>
+                <w:rFonts w:ascii="Arial" w:hAnsi="Arial"/>
+                <w:color w:val="000000"/>
+              </w:rPr>
+              <w:t>Projeto</w:t>
+            </w:r>
+          </w:p>
+        </w:tc>
+        <w:tc>
+          <w:tcPr>
+            <w:tcW w:w="7019" w:type="dxa"/>
+            <w:gridSpan w:val="4"/>
+            <w:hideMark/>
+          </w:tcPr>
+          <w:p>
+            <w:pPr>
+              <w:spacing w:after="0"/>
+              <w:jc w:val="center"/>
+              <w:rPr>
+                <w:rFonts w:ascii="Arial" w:hAnsi="Arial"/>
+                <w:color w:val="000000"/>
+              </w:rPr>
+            </w:pPr>
+            <w:r>
+              <w:rPr>
+                <w:rFonts w:ascii="Arial" w:hAnsi="Arial"/>
+                <w:color w:val="000000"/>
+              </w:rPr>
+              <w:t>A equipe de projeto é envolvida devido a definição</w:t>
+            </w:r>
+            <w:r>
+              <w:rPr>
+                <w:rFonts w:ascii="Arial" w:hAnsi="Arial"/>
+                <w:color w:val="000000"/>
+              </w:rPr>
+              <w:br/>
+              <w:t>da solução sistêmica.</w:t>
+            </w:r>
+          </w:p>
+        </w:tc>
+      </w:tr>
+      <w:tr>
+        <w:trPr>
+          <w:trHeight w:val="1370"/>
+        </w:trPr>
+        <w:tc>
+          <w:tcPr>
+            <w:tcW w:w="643" w:type="dxa"/>
+            <w:vMerge/>
+            <w:hideMark/>
+          </w:tcPr>
+          <w:p>
+            <w:pPr>
+              <w:spacing w:after="0"/>
+              <w:jc w:val="left"/>
+              <w:rPr>
+                <w:rFonts w:ascii="Arial" w:hAnsi="Arial"/>
+                <w:color w:val="000000"/>
+              </w:rPr>
+            </w:pPr>
+          </w:p>
+        </w:tc>
+        <w:tc>
+          <w:tcPr>
+            <w:tcW w:w="2747" w:type="dxa"/>
+            <w:hideMark/>
+          </w:tcPr>
+          <w:p>
+            <w:pPr>
+              <w:spacing w:after="0"/>
+              <w:jc w:val="center"/>
+              <w:rPr>
+                <w:rFonts w:ascii="Arial" w:hAnsi="Arial"/>
+                <w:color w:val="000000"/>
+              </w:rPr>
+            </w:pPr>
+            <w:r>
+              <w:rPr>
+                <w:rFonts w:ascii="Arial" w:hAnsi="Arial"/>
+                <w:color w:val="000000"/>
+              </w:rPr>
+              <w:t>Provedor de E-mail</w:t>
+            </w:r>
+          </w:p>
+        </w:tc>
+        <w:tc>
+          <w:tcPr>
+            <w:tcW w:w="7019" w:type="dxa"/>
+            <w:gridSpan w:val="4"/>
+            <w:hideMark/>
+          </w:tcPr>
+          <w:p>
+            <w:pPr>
+              <w:spacing w:after="0"/>
+              <w:jc w:val="center"/>
+              <w:rPr>
+                <w:rFonts w:ascii="Arial" w:hAnsi="Arial"/>
+                <w:color w:val="000000"/>
+              </w:rPr>
+            </w:pPr>
+            <w:r>
+              <w:rPr>
+                <w:rFonts w:ascii="Arial" w:hAnsi="Arial"/>
+                <w:color w:val="000000"/>
+              </w:rPr>
+              <w:t xml:space="preserve">Provedor de e-mail é envolvido, pois há necessidade de envios de notificações. </w:t>
             </w:r>
           </w:p>
         </w:tc>
@@ -1685,16 +1501,8 @@
         </w:trPr>
         <w:tc>
           <w:tcPr>
-            <w:tcW w:w="675" w:type="dxa"/>
+            <w:tcW w:w="643" w:type="dxa"/>
             <w:vMerge/>
-            <w:tcBorders>
-              <w:top w:val="nil"/>
-              <w:left w:val="single" w:sz="4" w:space="0" w:color="auto"/>
-              <w:bottom w:val="single" w:sz="4" w:space="0" w:color="000000"/>
-              <w:right w:val="single" w:sz="4" w:space="0" w:color="auto"/>
-            </w:tcBorders>
-            <w:vAlign w:val="center"/>
-            <w:hideMark/>
           </w:tcPr>
           <w:p>
             <w:pPr>
@@ -1709,17 +1517,30 @@
         </w:tc>
         <w:tc>
           <w:tcPr>
-            <w:tcW w:w="2623" w:type="dxa"/>
-            <w:gridSpan w:val="2"/>
-            <w:vMerge/>
-            <w:tcBorders>
-              <w:top w:val="single" w:sz="4" w:space="0" w:color="auto"/>
-              <w:left w:val="single" w:sz="4" w:space="0" w:color="auto"/>
-              <w:bottom w:val="single" w:sz="4" w:space="0" w:color="000000"/>
-              <w:right w:val="single" w:sz="4" w:space="0" w:color="000000"/>
-            </w:tcBorders>
-            <w:vAlign w:val="center"/>
-            <w:hideMark/>
+            <w:tcW w:w="2747" w:type="dxa"/>
+          </w:tcPr>
+          <w:p>
+            <w:pPr>
+              <w:spacing w:after="0"/>
+              <w:jc w:val="center"/>
+              <w:rPr>
+                <w:rFonts w:ascii="Arial" w:hAnsi="Arial"/>
+                <w:color w:val="000000"/>
+              </w:rPr>
+            </w:pPr>
+            <w:r>
+              <w:rPr>
+                <w:rFonts w:ascii="Arial" w:hAnsi="Arial"/>
+                <w:color w:val="000000"/>
+              </w:rPr>
+              <w:t>Servidor de Hospedagem</w:t>
+            </w:r>
+          </w:p>
+        </w:tc>
+        <w:tc>
+          <w:tcPr>
+            <w:tcW w:w="7019" w:type="dxa"/>
+            <w:gridSpan w:val="4"/>
           </w:tcPr>
           <w:p>
             <w:pPr>
@@ -1730,553 +1551,12 @@
                 <w:color w:val="000000"/>
               </w:rPr>
             </w:pPr>
-          </w:p>
-        </w:tc>
-        <w:tc>
-          <w:tcPr>
-            <w:tcW w:w="7111" w:type="dxa"/>
-            <w:gridSpan w:val="4"/>
-            <w:vMerge/>
-            <w:tcBorders>
-              <w:top w:val="single" w:sz="4" w:space="0" w:color="auto"/>
-              <w:left w:val="single" w:sz="4" w:space="0" w:color="auto"/>
-              <w:bottom w:val="single" w:sz="4" w:space="0" w:color="000000"/>
-              <w:right w:val="single" w:sz="4" w:space="0" w:color="000000"/>
-            </w:tcBorders>
-            <w:vAlign w:val="center"/>
-            <w:hideMark/>
-          </w:tcPr>
-          <w:p>
-            <w:pPr>
-              <w:spacing w:after="0"/>
-              <w:jc w:val="left"/>
-              <w:rPr>
-                <w:rFonts w:ascii="Arial" w:hAnsi="Arial"/>
-                <w:color w:val="000000"/>
-              </w:rPr>
-            </w:pPr>
-          </w:p>
-        </w:tc>
-      </w:tr>
-      <w:tr>
-        <w:trPr>
-          <w:trHeight w:val="450"/>
-        </w:trPr>
-        <w:tc>
-          <w:tcPr>
-            <w:tcW w:w="675" w:type="dxa"/>
-            <w:vMerge/>
-            <w:tcBorders>
-              <w:top w:val="nil"/>
-              <w:left w:val="single" w:sz="4" w:space="0" w:color="auto"/>
-              <w:bottom w:val="single" w:sz="4" w:space="0" w:color="000000"/>
-              <w:right w:val="single" w:sz="4" w:space="0" w:color="auto"/>
-            </w:tcBorders>
-            <w:vAlign w:val="center"/>
-            <w:hideMark/>
-          </w:tcPr>
-          <w:p>
-            <w:pPr>
-              <w:spacing w:after="0"/>
-              <w:jc w:val="left"/>
-              <w:rPr>
-                <w:rFonts w:ascii="Arial" w:hAnsi="Arial"/>
-                <w:color w:val="000000"/>
-              </w:rPr>
-            </w:pPr>
-          </w:p>
-        </w:tc>
-        <w:tc>
-          <w:tcPr>
-            <w:tcW w:w="2623" w:type="dxa"/>
-            <w:gridSpan w:val="2"/>
-            <w:vMerge/>
-            <w:tcBorders>
-              <w:top w:val="single" w:sz="4" w:space="0" w:color="auto"/>
-              <w:left w:val="single" w:sz="4" w:space="0" w:color="auto"/>
-              <w:bottom w:val="single" w:sz="4" w:space="0" w:color="000000"/>
-              <w:right w:val="single" w:sz="4" w:space="0" w:color="000000"/>
-            </w:tcBorders>
-            <w:vAlign w:val="center"/>
-            <w:hideMark/>
-          </w:tcPr>
-          <w:p>
-            <w:pPr>
-              <w:spacing w:after="0"/>
-              <w:jc w:val="left"/>
-              <w:rPr>
-                <w:rFonts w:ascii="Arial" w:hAnsi="Arial"/>
-                <w:color w:val="000000"/>
-              </w:rPr>
-            </w:pPr>
-          </w:p>
-        </w:tc>
-        <w:tc>
-          <w:tcPr>
-            <w:tcW w:w="7111" w:type="dxa"/>
-            <w:gridSpan w:val="4"/>
-            <w:vMerge/>
-            <w:tcBorders>
-              <w:top w:val="single" w:sz="4" w:space="0" w:color="auto"/>
-              <w:left w:val="single" w:sz="4" w:space="0" w:color="auto"/>
-              <w:bottom w:val="single" w:sz="4" w:space="0" w:color="000000"/>
-              <w:right w:val="single" w:sz="4" w:space="0" w:color="000000"/>
-            </w:tcBorders>
-            <w:vAlign w:val="center"/>
-            <w:hideMark/>
-          </w:tcPr>
-          <w:p>
-            <w:pPr>
-              <w:spacing w:after="0"/>
-              <w:jc w:val="left"/>
-              <w:rPr>
-                <w:rFonts w:ascii="Arial" w:hAnsi="Arial"/>
-                <w:color w:val="000000"/>
-              </w:rPr>
-            </w:pPr>
-          </w:p>
-        </w:tc>
-      </w:tr>
-      <w:tr>
-        <w:trPr>
-          <w:trHeight w:val="450"/>
-        </w:trPr>
-        <w:tc>
-          <w:tcPr>
-            <w:tcW w:w="675" w:type="dxa"/>
-            <w:vMerge/>
-            <w:tcBorders>
-              <w:top w:val="nil"/>
-              <w:left w:val="single" w:sz="4" w:space="0" w:color="auto"/>
-              <w:bottom w:val="single" w:sz="4" w:space="0" w:color="000000"/>
-              <w:right w:val="single" w:sz="4" w:space="0" w:color="auto"/>
-            </w:tcBorders>
-            <w:vAlign w:val="center"/>
-            <w:hideMark/>
-          </w:tcPr>
-          <w:p>
-            <w:pPr>
-              <w:spacing w:after="0"/>
-              <w:jc w:val="left"/>
-              <w:rPr>
-                <w:rFonts w:ascii="Arial" w:hAnsi="Arial"/>
-                <w:color w:val="000000"/>
-              </w:rPr>
-            </w:pPr>
-          </w:p>
-        </w:tc>
-        <w:tc>
-          <w:tcPr>
-            <w:tcW w:w="2623" w:type="dxa"/>
-            <w:gridSpan w:val="2"/>
-            <w:vMerge w:val="restart"/>
-            <w:tcBorders>
-              <w:top w:val="single" w:sz="4" w:space="0" w:color="auto"/>
-              <w:left w:val="single" w:sz="4" w:space="0" w:color="auto"/>
-              <w:bottom w:val="single" w:sz="4" w:space="0" w:color="000000"/>
-              <w:right w:val="single" w:sz="4" w:space="0" w:color="000000"/>
-            </w:tcBorders>
-            <w:vAlign w:val="center"/>
-            <w:hideMark/>
-          </w:tcPr>
-          <w:p>
-            <w:pPr>
-              <w:spacing w:after="0"/>
-              <w:jc w:val="center"/>
-              <w:rPr>
-                <w:rFonts w:ascii="Arial" w:hAnsi="Arial"/>
-                <w:color w:val="000000"/>
-              </w:rPr>
-            </w:pPr>
-            <w:r>
-              <w:rPr>
-                <w:rFonts w:ascii="Arial" w:hAnsi="Arial"/>
-                <w:color w:val="000000"/>
-              </w:rPr>
-              <w:t xml:space="preserve">Equipe de </w:t>
-            </w:r>
-            <w:r>
-              <w:rPr>
-                <w:rFonts w:ascii="Arial" w:hAnsi="Arial"/>
-                <w:color w:val="000000"/>
-              </w:rPr>
-              <w:t>Projeto</w:t>
-            </w:r>
-          </w:p>
-        </w:tc>
-        <w:tc>
-          <w:tcPr>
-            <w:tcW w:w="7111" w:type="dxa"/>
-            <w:gridSpan w:val="4"/>
-            <w:vMerge w:val="restart"/>
-            <w:tcBorders>
-              <w:top w:val="single" w:sz="4" w:space="0" w:color="auto"/>
-              <w:left w:val="single" w:sz="4" w:space="0" w:color="auto"/>
-              <w:bottom w:val="single" w:sz="4" w:space="0" w:color="000000"/>
-              <w:right w:val="single" w:sz="4" w:space="0" w:color="000000"/>
-            </w:tcBorders>
-            <w:vAlign w:val="center"/>
-            <w:hideMark/>
-          </w:tcPr>
-          <w:p>
-            <w:pPr>
-              <w:spacing w:after="0"/>
-              <w:jc w:val="center"/>
-              <w:rPr>
-                <w:rFonts w:ascii="Arial" w:hAnsi="Arial"/>
-                <w:color w:val="000000"/>
-              </w:rPr>
-            </w:pPr>
-            <w:r>
-              <w:rPr>
-                <w:rFonts w:ascii="Arial" w:hAnsi="Arial"/>
-                <w:color w:val="000000"/>
-              </w:rPr>
-              <w:t xml:space="preserve">A equipe de </w:t>
-            </w:r>
-            <w:r>
-              <w:rPr>
-                <w:rFonts w:ascii="Arial" w:hAnsi="Arial"/>
-                <w:color w:val="000000"/>
-              </w:rPr>
-              <w:t xml:space="preserve">projeto </w:t>
-            </w:r>
-            <w:r>
-              <w:rPr>
-                <w:rFonts w:ascii="Arial" w:hAnsi="Arial"/>
-                <w:color w:val="000000"/>
-              </w:rPr>
-              <w:t xml:space="preserve">é </w:t>
-            </w:r>
-            <w:r>
-              <w:rPr>
-                <w:rFonts w:ascii="Arial" w:hAnsi="Arial"/>
-                <w:color w:val="000000"/>
-              </w:rPr>
-              <w:t xml:space="preserve">envolvida </w:t>
-            </w:r>
-            <w:r>
-              <w:rPr>
-                <w:rFonts w:ascii="Arial" w:hAnsi="Arial"/>
-                <w:color w:val="000000"/>
-              </w:rPr>
-              <w:t>devido a definição</w:t>
-            </w:r>
-            <w:r>
-              <w:rPr>
-                <w:rFonts w:ascii="Arial" w:hAnsi="Arial"/>
-                <w:color w:val="000000"/>
-              </w:rPr>
-              <w:br/>
-            </w:r>
-            <w:r>
-              <w:rPr>
-                <w:rFonts w:ascii="Arial" w:hAnsi="Arial"/>
-                <w:color w:val="000000"/>
-              </w:rPr>
-              <w:t>da solução sistêmica.</w:t>
-            </w:r>
-          </w:p>
-        </w:tc>
-      </w:tr>
-      <w:tr>
-        <w:trPr>
-          <w:trHeight w:val="450"/>
-        </w:trPr>
-        <w:tc>
-          <w:tcPr>
-            <w:tcW w:w="675" w:type="dxa"/>
-            <w:vMerge/>
-            <w:tcBorders>
-              <w:top w:val="nil"/>
-              <w:left w:val="single" w:sz="4" w:space="0" w:color="auto"/>
-              <w:bottom w:val="single" w:sz="4" w:space="0" w:color="000000"/>
-              <w:right w:val="single" w:sz="4" w:space="0" w:color="auto"/>
-            </w:tcBorders>
-            <w:vAlign w:val="center"/>
-            <w:hideMark/>
-          </w:tcPr>
-          <w:p>
-            <w:pPr>
-              <w:spacing w:after="0"/>
-              <w:jc w:val="left"/>
-              <w:rPr>
-                <w:rFonts w:ascii="Arial" w:hAnsi="Arial"/>
-                <w:color w:val="000000"/>
-              </w:rPr>
-            </w:pPr>
-          </w:p>
-        </w:tc>
-        <w:tc>
-          <w:tcPr>
-            <w:tcW w:w="2623" w:type="dxa"/>
-            <w:gridSpan w:val="2"/>
-            <w:vMerge/>
-            <w:tcBorders>
-              <w:top w:val="single" w:sz="4" w:space="0" w:color="auto"/>
-              <w:left w:val="single" w:sz="4" w:space="0" w:color="auto"/>
-              <w:bottom w:val="single" w:sz="4" w:space="0" w:color="000000"/>
-              <w:right w:val="single" w:sz="4" w:space="0" w:color="000000"/>
-            </w:tcBorders>
-            <w:vAlign w:val="center"/>
-            <w:hideMark/>
-          </w:tcPr>
-          <w:p>
-            <w:pPr>
-              <w:spacing w:after="0"/>
-              <w:jc w:val="left"/>
-              <w:rPr>
-                <w:rFonts w:ascii="Arial" w:hAnsi="Arial"/>
-                <w:color w:val="000000"/>
-              </w:rPr>
-            </w:pPr>
-          </w:p>
-        </w:tc>
-        <w:tc>
-          <w:tcPr>
-            <w:tcW w:w="7111" w:type="dxa"/>
-            <w:gridSpan w:val="4"/>
-            <w:vMerge/>
-            <w:tcBorders>
-              <w:top w:val="single" w:sz="4" w:space="0" w:color="auto"/>
-              <w:left w:val="single" w:sz="4" w:space="0" w:color="auto"/>
-              <w:bottom w:val="single" w:sz="4" w:space="0" w:color="000000"/>
-              <w:right w:val="single" w:sz="4" w:space="0" w:color="000000"/>
-            </w:tcBorders>
-            <w:vAlign w:val="center"/>
-            <w:hideMark/>
-          </w:tcPr>
-          <w:p>
-            <w:pPr>
-              <w:spacing w:after="0"/>
-              <w:jc w:val="left"/>
-              <w:rPr>
-                <w:rFonts w:ascii="Arial" w:hAnsi="Arial"/>
-                <w:color w:val="000000"/>
-              </w:rPr>
-            </w:pPr>
-          </w:p>
-        </w:tc>
-      </w:tr>
-      <w:tr>
-        <w:trPr>
-          <w:trHeight w:val="450"/>
-        </w:trPr>
-        <w:tc>
-          <w:tcPr>
-            <w:tcW w:w="675" w:type="dxa"/>
-            <w:vMerge/>
-            <w:tcBorders>
-              <w:top w:val="nil"/>
-              <w:left w:val="single" w:sz="4" w:space="0" w:color="auto"/>
-              <w:bottom w:val="single" w:sz="4" w:space="0" w:color="000000"/>
-              <w:right w:val="single" w:sz="4" w:space="0" w:color="auto"/>
-            </w:tcBorders>
-            <w:vAlign w:val="center"/>
-            <w:hideMark/>
-          </w:tcPr>
-          <w:p>
-            <w:pPr>
-              <w:spacing w:after="0"/>
-              <w:jc w:val="left"/>
-              <w:rPr>
-                <w:rFonts w:ascii="Arial" w:hAnsi="Arial"/>
-                <w:color w:val="000000"/>
-              </w:rPr>
-            </w:pPr>
-          </w:p>
-        </w:tc>
-        <w:tc>
-          <w:tcPr>
-            <w:tcW w:w="2623" w:type="dxa"/>
-            <w:gridSpan w:val="2"/>
-            <w:vMerge/>
-            <w:tcBorders>
-              <w:top w:val="single" w:sz="4" w:space="0" w:color="auto"/>
-              <w:left w:val="single" w:sz="4" w:space="0" w:color="auto"/>
-              <w:bottom w:val="single" w:sz="4" w:space="0" w:color="000000"/>
-              <w:right w:val="single" w:sz="4" w:space="0" w:color="000000"/>
-            </w:tcBorders>
-            <w:vAlign w:val="center"/>
-            <w:hideMark/>
-          </w:tcPr>
-          <w:p>
-            <w:pPr>
-              <w:spacing w:after="0"/>
-              <w:jc w:val="left"/>
-              <w:rPr>
-                <w:rFonts w:ascii="Arial" w:hAnsi="Arial"/>
-                <w:color w:val="000000"/>
-              </w:rPr>
-            </w:pPr>
-          </w:p>
-        </w:tc>
-        <w:tc>
-          <w:tcPr>
-            <w:tcW w:w="7111" w:type="dxa"/>
-            <w:gridSpan w:val="4"/>
-            <w:vMerge/>
-            <w:tcBorders>
-              <w:top w:val="single" w:sz="4" w:space="0" w:color="auto"/>
-              <w:left w:val="single" w:sz="4" w:space="0" w:color="auto"/>
-              <w:bottom w:val="single" w:sz="4" w:space="0" w:color="000000"/>
-              <w:right w:val="single" w:sz="4" w:space="0" w:color="000000"/>
-            </w:tcBorders>
-            <w:vAlign w:val="center"/>
-            <w:hideMark/>
-          </w:tcPr>
-          <w:p>
-            <w:pPr>
-              <w:spacing w:after="0"/>
-              <w:jc w:val="left"/>
-              <w:rPr>
-                <w:rFonts w:ascii="Arial" w:hAnsi="Arial"/>
-                <w:color w:val="000000"/>
-              </w:rPr>
-            </w:pPr>
-          </w:p>
-        </w:tc>
-      </w:tr>
-      <w:tr>
-        <w:trPr>
-          <w:trHeight w:val="450"/>
-        </w:trPr>
-        <w:tc>
-          <w:tcPr>
-            <w:tcW w:w="675" w:type="dxa"/>
-            <w:vMerge/>
-            <w:tcBorders>
-              <w:top w:val="nil"/>
-              <w:left w:val="single" w:sz="4" w:space="0" w:color="auto"/>
-              <w:bottom w:val="single" w:sz="4" w:space="0" w:color="000000"/>
-              <w:right w:val="single" w:sz="4" w:space="0" w:color="auto"/>
-            </w:tcBorders>
-            <w:vAlign w:val="center"/>
-            <w:hideMark/>
-          </w:tcPr>
-          <w:p>
-            <w:pPr>
-              <w:spacing w:after="0"/>
-              <w:jc w:val="left"/>
-              <w:rPr>
-                <w:rFonts w:ascii="Arial" w:hAnsi="Arial"/>
-                <w:color w:val="000000"/>
-              </w:rPr>
-            </w:pPr>
-          </w:p>
-        </w:tc>
-        <w:tc>
-          <w:tcPr>
-            <w:tcW w:w="1174" w:type="dxa"/>
-            <w:vMerge w:val="restart"/>
-            <w:tcBorders>
-              <w:top w:val="nil"/>
-              <w:left w:val="single" w:sz="4" w:space="0" w:color="auto"/>
-              <w:bottom w:val="single" w:sz="4" w:space="0" w:color="auto"/>
-              <w:right w:val="single" w:sz="4" w:space="0" w:color="auto"/>
-            </w:tcBorders>
-            <w:vAlign w:val="center"/>
-            <w:hideMark/>
-          </w:tcPr>
-          <w:p>
-            <w:pPr>
-              <w:spacing w:after="0"/>
-              <w:jc w:val="center"/>
-              <w:rPr>
-                <w:rFonts w:ascii="Arial" w:hAnsi="Arial"/>
-                <w:color w:val="000000"/>
-              </w:rPr>
-            </w:pPr>
-            <w:r>
-              <w:rPr>
-                <w:rFonts w:ascii="Arial" w:hAnsi="Arial"/>
-                <w:color w:val="000000"/>
-              </w:rPr>
-              <w:t>Provedor de E-mail</w:t>
-            </w:r>
-          </w:p>
-        </w:tc>
-        <w:tc>
-          <w:tcPr>
-            <w:tcW w:w="1449" w:type="dxa"/>
-            <w:vMerge w:val="restart"/>
-            <w:tcBorders>
-              <w:top w:val="nil"/>
-              <w:left w:val="single" w:sz="4" w:space="0" w:color="auto"/>
-              <w:bottom w:val="single" w:sz="4" w:space="0" w:color="auto"/>
-              <w:right w:val="single" w:sz="4" w:space="0" w:color="auto"/>
-            </w:tcBorders>
-            <w:vAlign w:val="center"/>
-            <w:hideMark/>
-          </w:tcPr>
-          <w:p>
-            <w:pPr>
-              <w:spacing w:after="0"/>
-              <w:jc w:val="center"/>
-              <w:rPr>
-                <w:rFonts w:ascii="Arial" w:hAnsi="Arial"/>
-                <w:color w:val="000000"/>
-              </w:rPr>
-            </w:pPr>
-            <w:r>
-              <w:rPr>
-                <w:rFonts w:ascii="Arial" w:hAnsi="Arial"/>
-                <w:color w:val="000000"/>
-              </w:rPr>
-              <w:t>Servidor de Hospedagem</w:t>
-            </w:r>
-          </w:p>
-        </w:tc>
-        <w:tc>
-          <w:tcPr>
-            <w:tcW w:w="7111" w:type="dxa"/>
-            <w:gridSpan w:val="4"/>
-            <w:vMerge w:val="restart"/>
-            <w:tcBorders>
-              <w:top w:val="single" w:sz="4" w:space="0" w:color="auto"/>
-              <w:left w:val="single" w:sz="4" w:space="0" w:color="auto"/>
-              <w:bottom w:val="single" w:sz="4" w:space="0" w:color="000000"/>
-              <w:right w:val="single" w:sz="4" w:space="0" w:color="000000"/>
-            </w:tcBorders>
-            <w:vAlign w:val="center"/>
-            <w:hideMark/>
-          </w:tcPr>
-          <w:p>
-            <w:pPr>
-              <w:spacing w:after="0"/>
-              <w:jc w:val="center"/>
-              <w:rPr>
-                <w:rFonts w:ascii="Arial" w:hAnsi="Arial"/>
-                <w:color w:val="000000"/>
-              </w:rPr>
-            </w:pPr>
-            <w:r>
-              <w:rPr>
-                <w:rFonts w:ascii="Arial" w:hAnsi="Arial"/>
-                <w:color w:val="000000"/>
-              </w:rPr>
-              <w:t>O sistema deverá e</w:t>
-            </w:r>
-            <w:r>
-              <w:rPr>
-                <w:rFonts w:ascii="Arial" w:hAnsi="Arial"/>
-                <w:color w:val="000000"/>
-              </w:rPr>
-              <w:t>nviar e-mail de confirmação</w:t>
-            </w:r>
-            <w:r>
-              <w:rPr>
-                <w:rFonts w:ascii="Arial" w:hAnsi="Arial"/>
-                <w:color w:val="000000"/>
-              </w:rPr>
-              <w:t>, cancelamento ou alteraç</w:t>
-            </w:r>
-            <w:r>
-              <w:rPr>
-                <w:rFonts w:ascii="Arial" w:hAnsi="Arial"/>
-                <w:color w:val="000000"/>
-              </w:rPr>
-              <w:t>ão da</w:t>
+            <w:r>
+              <w:rPr>
+                <w:rFonts w:ascii="Arial" w:hAnsi="Arial"/>
+                <w:color w:val="000000"/>
+              </w:rPr>
+              <w:t>Servidor de hospedagem é envolvido, pois a apl</w:t>
             </w:r>
             <w:bookmarkStart w:id="0" w:name="_GoBack"/>
             <w:bookmarkEnd w:id="0"/>
@@ -2285,254 +1565,8 @@
                 <w:rFonts w:ascii="Arial" w:hAnsi="Arial"/>
                 <w:color w:val="000000"/>
               </w:rPr>
-              <w:t xml:space="preserve"> data</w:t>
-            </w:r>
-            <w:r>
-              <w:rPr>
-                <w:rFonts w:ascii="Arial" w:hAnsi="Arial"/>
-                <w:color w:val="000000"/>
-              </w:rPr>
-              <w:t xml:space="preserve"> d</w:t>
-            </w:r>
-            <w:r>
-              <w:rPr>
-                <w:rFonts w:ascii="Arial" w:hAnsi="Arial"/>
-                <w:color w:val="000000"/>
-              </w:rPr>
-              <w:t>o</w:t>
-            </w:r>
-            <w:r>
-              <w:rPr>
-                <w:rFonts w:ascii="Arial" w:hAnsi="Arial"/>
-                <w:color w:val="000000"/>
-              </w:rPr>
-              <w:t xml:space="preserve"> </w:t>
-            </w:r>
-            <w:r>
-              <w:rPr>
-                <w:rFonts w:ascii="Arial" w:hAnsi="Arial"/>
-                <w:color w:val="000000"/>
-              </w:rPr>
-              <w:t>a</w:t>
-            </w:r>
-            <w:r>
-              <w:rPr>
-                <w:rFonts w:ascii="Arial" w:hAnsi="Arial"/>
-                <w:color w:val="000000"/>
-              </w:rPr>
-              <w:t>tendimento</w:t>
-            </w:r>
-            <w:r>
-              <w:rPr>
-                <w:rFonts w:ascii="Arial" w:hAnsi="Arial"/>
-                <w:color w:val="000000"/>
-              </w:rPr>
-              <w:t xml:space="preserve"> automaticamente para a psicóloga.</w:t>
-            </w:r>
-          </w:p>
-        </w:tc>
-      </w:tr>
-      <w:tr>
-        <w:trPr>
-          <w:trHeight w:val="450"/>
-        </w:trPr>
-        <w:tc>
-          <w:tcPr>
-            <w:tcW w:w="675" w:type="dxa"/>
-            <w:vMerge/>
-            <w:tcBorders>
-              <w:top w:val="nil"/>
-              <w:left w:val="single" w:sz="4" w:space="0" w:color="auto"/>
-              <w:bottom w:val="single" w:sz="4" w:space="0" w:color="000000"/>
-              <w:right w:val="single" w:sz="4" w:space="0" w:color="auto"/>
-            </w:tcBorders>
-            <w:vAlign w:val="center"/>
-            <w:hideMark/>
-          </w:tcPr>
-          <w:p>
-            <w:pPr>
-              <w:spacing w:after="0"/>
-              <w:jc w:val="left"/>
-              <w:rPr>
-                <w:rFonts w:ascii="Arial" w:hAnsi="Arial"/>
-                <w:color w:val="000000"/>
-              </w:rPr>
-            </w:pPr>
-          </w:p>
-        </w:tc>
-        <w:tc>
-          <w:tcPr>
-            <w:tcW w:w="1174" w:type="dxa"/>
-            <w:vMerge/>
-            <w:tcBorders>
-              <w:top w:val="nil"/>
-              <w:left w:val="single" w:sz="4" w:space="0" w:color="auto"/>
-              <w:bottom w:val="single" w:sz="4" w:space="0" w:color="auto"/>
-              <w:right w:val="single" w:sz="4" w:space="0" w:color="auto"/>
-            </w:tcBorders>
-            <w:vAlign w:val="center"/>
-            <w:hideMark/>
-          </w:tcPr>
-          <w:p>
-            <w:pPr>
-              <w:spacing w:after="0"/>
-              <w:jc w:val="left"/>
-              <w:rPr>
-                <w:rFonts w:ascii="Arial" w:hAnsi="Arial"/>
-                <w:color w:val="000000"/>
-              </w:rPr>
-            </w:pPr>
-          </w:p>
-        </w:tc>
-        <w:tc>
-          <w:tcPr>
-            <w:tcW w:w="1449" w:type="dxa"/>
-            <w:vMerge/>
-            <w:tcBorders>
-              <w:top w:val="nil"/>
-              <w:left w:val="single" w:sz="4" w:space="0" w:color="auto"/>
-              <w:bottom w:val="single" w:sz="4" w:space="0" w:color="auto"/>
-              <w:right w:val="single" w:sz="4" w:space="0" w:color="auto"/>
-            </w:tcBorders>
-            <w:vAlign w:val="center"/>
-            <w:hideMark/>
-          </w:tcPr>
-          <w:p>
-            <w:pPr>
-              <w:spacing w:after="0"/>
-              <w:jc w:val="left"/>
-              <w:rPr>
-                <w:rFonts w:ascii="Arial" w:hAnsi="Arial"/>
-                <w:color w:val="000000"/>
-              </w:rPr>
-            </w:pPr>
-          </w:p>
-        </w:tc>
-        <w:tc>
-          <w:tcPr>
-            <w:tcW w:w="7111" w:type="dxa"/>
-            <w:gridSpan w:val="4"/>
-            <w:vMerge/>
-            <w:tcBorders>
-              <w:top w:val="single" w:sz="4" w:space="0" w:color="auto"/>
-              <w:left w:val="single" w:sz="4" w:space="0" w:color="auto"/>
-              <w:bottom w:val="single" w:sz="4" w:space="0" w:color="000000"/>
-              <w:right w:val="single" w:sz="4" w:space="0" w:color="000000"/>
-            </w:tcBorders>
-            <w:vAlign w:val="center"/>
-            <w:hideMark/>
-          </w:tcPr>
-          <w:p>
-            <w:pPr>
-              <w:spacing w:after="0"/>
-              <w:jc w:val="left"/>
-              <w:rPr>
-                <w:rFonts w:ascii="Arial" w:hAnsi="Arial"/>
-                <w:color w:val="000000"/>
-              </w:rPr>
-            </w:pPr>
-          </w:p>
-        </w:tc>
-      </w:tr>
-      <w:tr>
-        <w:trPr>
-          <w:trHeight w:val="450"/>
-        </w:trPr>
-        <w:tc>
-          <w:tcPr>
-            <w:tcW w:w="675" w:type="dxa"/>
-            <w:vMerge/>
-            <w:tcBorders>
-              <w:top w:val="nil"/>
-              <w:left w:val="single" w:sz="4" w:space="0" w:color="auto"/>
-              <w:bottom w:val="single" w:sz="4" w:space="0" w:color="000000"/>
-              <w:right w:val="single" w:sz="4" w:space="0" w:color="auto"/>
-            </w:tcBorders>
-            <w:vAlign w:val="center"/>
-            <w:hideMark/>
-          </w:tcPr>
-          <w:p>
-            <w:pPr>
-              <w:spacing w:after="0"/>
-              <w:jc w:val="left"/>
-              <w:rPr>
-                <w:rFonts w:ascii="Arial" w:hAnsi="Arial"/>
-                <w:color w:val="000000"/>
-              </w:rPr>
-            </w:pPr>
-          </w:p>
-        </w:tc>
-        <w:tc>
-          <w:tcPr>
-            <w:tcW w:w="1174" w:type="dxa"/>
-            <w:vMerge/>
-            <w:tcBorders>
-              <w:top w:val="nil"/>
-              <w:left w:val="single" w:sz="4" w:space="0" w:color="auto"/>
-              <w:bottom w:val="single" w:sz="4" w:space="0" w:color="auto"/>
-              <w:right w:val="single" w:sz="4" w:space="0" w:color="auto"/>
-            </w:tcBorders>
-            <w:vAlign w:val="center"/>
-            <w:hideMark/>
-          </w:tcPr>
-          <w:p>
-            <w:pPr>
-              <w:spacing w:after="0"/>
-              <w:jc w:val="left"/>
-              <w:rPr>
-                <w:rFonts w:ascii="Arial" w:hAnsi="Arial"/>
-                <w:color w:val="000000"/>
-              </w:rPr>
-            </w:pPr>
-          </w:p>
-        </w:tc>
-        <w:tc>
-          <w:tcPr>
-            <w:tcW w:w="1449" w:type="dxa"/>
-            <w:vMerge/>
-            <w:tcBorders>
-              <w:top w:val="nil"/>
-              <w:left w:val="single" w:sz="4" w:space="0" w:color="auto"/>
-              <w:bottom w:val="single" w:sz="4" w:space="0" w:color="auto"/>
-              <w:right w:val="single" w:sz="4" w:space="0" w:color="auto"/>
-            </w:tcBorders>
-            <w:vAlign w:val="center"/>
-            <w:hideMark/>
-          </w:tcPr>
-          <w:p>
-            <w:pPr>
-              <w:spacing w:after="0"/>
-              <w:jc w:val="left"/>
-              <w:rPr>
-                <w:rFonts w:ascii="Arial" w:hAnsi="Arial"/>
-                <w:color w:val="000000"/>
-              </w:rPr>
-            </w:pPr>
-          </w:p>
-        </w:tc>
-        <w:tc>
-          <w:tcPr>
-            <w:tcW w:w="7111" w:type="dxa"/>
-            <w:gridSpan w:val="4"/>
-            <w:vMerge/>
-            <w:tcBorders>
-              <w:top w:val="single" w:sz="4" w:space="0" w:color="auto"/>
-              <w:left w:val="single" w:sz="4" w:space="0" w:color="auto"/>
-              <w:bottom w:val="single" w:sz="4" w:space="0" w:color="000000"/>
-              <w:right w:val="single" w:sz="4" w:space="0" w:color="000000"/>
-            </w:tcBorders>
-            <w:vAlign w:val="center"/>
-            <w:hideMark/>
-          </w:tcPr>
-          <w:p>
-            <w:pPr>
-              <w:spacing w:after="0"/>
-              <w:jc w:val="left"/>
-              <w:rPr>
-                <w:rFonts w:ascii="Arial" w:hAnsi="Arial"/>
-                <w:color w:val="000000"/>
-              </w:rPr>
-            </w:pPr>
+              <w:t>icação será disponibilizada na web e a cliente não possui infraestrutura própria.</w:t>
+            </w:r>
           </w:p>
         </w:tc>
       </w:tr>
@@ -3034,7 +2068,7 @@
             <w:rPr>
               <w:noProof/>
             </w:rPr>
-            <w:t>3</w:t>
+            <w:t>2</w:t>
           </w:r>
           <w:r>
             <w:fldChar w:fldCharType="end"/>
@@ -6538,7 +5572,7 @@
 </file>
 
 <file path=customXml/itemProps1.xml><?xml version="1.0" encoding="utf-8"?>
-<ds:datastoreItem xmlns:ds="http://schemas.openxmlformats.org/officeDocument/2006/customXml" ds:itemID="{5148BA7B-57E7-45B1-A6F9-9B9A0487BA35}">
+<ds:datastoreItem xmlns:ds="http://schemas.openxmlformats.org/officeDocument/2006/customXml" ds:itemID="{A19993E4-BFF4-432A-849E-C567080EDFB7}">
   <ds:schemaRefs>
     <ds:schemaRef ds:uri="http://schemas.openxmlformats.org/officeDocument/2006/bibliography"/>
   </ds:schemaRefs>

</xml_diff>